<commit_message>
Update Respuestas Teóricas Final Libre Web 2.docx
</commit_message>
<xml_diff>
--- a/Respuestas Teóricas Final Libre Web 2.docx
+++ b/Respuestas Teóricas Final Libre Web 2.docx
@@ -7,6 +7,9 @@
         <w:pStyle w:val="Ttulo"/>
       </w:pPr>
       <w:r>
+        <w:t xml:space="preserve"> </w:t>
+      </w:r>
+      <w:r>
         <w:t xml:space="preserve">Respuestas </w:t>
       </w:r>
       <w:r>
@@ -615,15 +618,15 @@
           <w:rFonts w:cstheme="minorHAnsi"/>
           <w:bCs/>
         </w:rPr>
-        <w:t xml:space="preserve"> i</w:t>
-      </w:r>
-      <w:proofErr w:type="spellStart"/>
-      <w:r>
-        <w:rPr>
-          <w:rFonts w:cstheme="minorHAnsi"/>
-          <w:bCs/>
-        </w:rPr>
-        <w:t>ndex</w:t>
+        <w:t xml:space="preserve"> </w:t>
+      </w:r>
+      <w:proofErr w:type="spellStart"/>
+      <w:r>
+        <w:rPr>
+          <w:rFonts w:cstheme="minorHAnsi"/>
+          <w:bCs/>
+        </w:rPr>
+        <w:t>index</w:t>
       </w:r>
       <w:proofErr w:type="spellEnd"/>
       <w:r>
@@ -747,6 +750,7 @@
         <w:rPr>
           <w:rFonts w:cstheme="minorHAnsi"/>
           <w:bCs/>
+          <w:noProof/>
           <w:sz w:val="24"/>
           <w:szCs w:val="24"/>
         </w:rPr>
@@ -831,6 +835,27 @@
         </w:rPr>
         <w:t>Las desventajas son pocas, pero algunas de ellas es que, para que sea útil, hay que ser muy estricto con la funcionalidad de cada módulo, para evitar que se desordene y la implementación de nuevas funciones sea caótica, como así su depuración y actualización.</w:t>
       </w:r>
+    </w:p>
+    <w:p>
+      <w:pPr>
+        <w:pBdr>
+          <w:top w:val="single" w:sz="6" w:space="1" w:color="auto"/>
+          <w:bottom w:val="single" w:sz="6" w:space="1" w:color="auto"/>
+        </w:pBdr>
+        <w:rPr>
+          <w:rFonts w:cstheme="minorHAnsi"/>
+          <w:bCs/>
+        </w:rPr>
+      </w:pPr>
+    </w:p>
+    <w:p>
+      <w:pPr>
+        <w:rPr>
+          <w:rFonts w:cstheme="minorHAnsi"/>
+          <w:bCs/>
+          <w:u w:val="single"/>
+        </w:rPr>
+      </w:pPr>
     </w:p>
     <w:sectPr>
       <w:pgSz w:w="11906" w:h="16838"/>

</xml_diff>